<commit_message>
composer update + bug fixes
</commit_message>
<xml_diff>
--- a/docs/Data entry site notes batch 3.docx
+++ b/docs/Data entry site notes batch 3.docx
@@ -24,7 +24,25 @@
         <w:rPr>
           <w:lang w:val="en-US"/>
         </w:rPr>
-        <w:t>Meetings page:</w:t>
+        <w:t>Meeting events page:</w:t>
+      </w:r>
+    </w:p>
+    <w:p>
+      <w:pPr>
+        <w:pStyle w:val="ListParagraph"/>
+        <w:numPr>
+          <w:ilvl w:val="0"/>
+          <w:numId w:val="2"/>
+        </w:numPr>
+        <w:rPr>
+          <w:lang w:val="en-US"/>
+        </w:rPr>
+      </w:pPr>
+      <w:r>
+        <w:rPr>
+          <w:lang w:val="en-US"/>
+        </w:rPr>
+        <w:t>Events</w:t>
       </w:r>
     </w:p>
     <w:p>
@@ -42,21 +60,15 @@
         <w:rPr>
           <w:lang w:val="en-US"/>
         </w:rPr>
-        <w:t>Show the I/O name instead of the code</w:t>
-      </w:r>
-    </w:p>
-    <w:p>
-      <w:pPr>
-        <w:pStyle w:val="Normal"/>
-        <w:rPr>
-          <w:lang w:val="en-US"/>
-        </w:rPr>
-      </w:pPr>
-      <w:r>
-        <w:rPr>
-          <w:lang w:val="en-US"/>
-        </w:rPr>
-        <w:t>Create meeting page:</w:t>
+        <w:t>Make event name non editable for regular users. It should be deduced from the distance and the type of the event + type of the meeting. -&gt; Can we display the new automatic deduced name in the name field every time we change another field?</w:t>
+        <w:br/>
+      </w:r>
+      <w:r>
+        <w:rPr>
+          <w:highlight w:val="yellow"/>
+          <w:lang w:val="en-US"/>
+        </w:rPr>
+        <w:t>24 Hour should be treated the same way as 1 Hour</w:t>
       </w:r>
     </w:p>
     <w:p>
@@ -64,7 +76,7 @@
         <w:pStyle w:val="ListParagraph"/>
         <w:numPr>
           <w:ilvl w:val="0"/>
-          <w:numId w:val="2"/>
+          <w:numId w:val="1"/>
         </w:numPr>
         <w:rPr>
           <w:lang w:val="en-US"/>
@@ -74,7 +86,7 @@
         <w:rPr>
           <w:lang w:val="en-US"/>
         </w:rPr>
-        <w:t>Change the default value of the I/O field to O</w:t>
+        <w:t>Why are there 2 empty options in the Round combo box?</w:t>
       </w:r>
     </w:p>
     <w:p>
@@ -82,7 +94,7 @@
         <w:pStyle w:val="ListParagraph"/>
         <w:numPr>
           <w:ilvl w:val="0"/>
-          <w:numId w:val="2"/>
+          <w:numId w:val="1"/>
         </w:numPr>
         <w:rPr>
           <w:lang w:val="en-US"/>
@@ -92,21 +104,7 @@
         <w:rPr>
           <w:lang w:val="en-US"/>
         </w:rPr>
-        <w:t>Remove the default value of the Meeting Type field</w:t>
-      </w:r>
-    </w:p>
-    <w:p>
-      <w:pPr>
-        <w:pStyle w:val="Normal"/>
-        <w:rPr>
-          <w:lang w:val="en-US"/>
-        </w:rPr>
-      </w:pPr>
-      <w:r>
-        <w:rPr>
-          <w:lang w:val="en-US"/>
-        </w:rPr>
-        <w:t>Meeting events page:</w:t>
+        <w:t>Disable create button if we know in advance that we haven’t filled the event info correctly</w:t>
       </w:r>
     </w:p>
     <w:p>
@@ -114,7 +112,7 @@
         <w:pStyle w:val="ListParagraph"/>
         <w:numPr>
           <w:ilvl w:val="0"/>
-          <w:numId w:val="4"/>
+          <w:numId w:val="1"/>
         </w:numPr>
         <w:rPr>
           <w:lang w:val="en-US"/>
@@ -124,7 +122,7 @@
         <w:rPr>
           <w:lang w:val="en-US"/>
         </w:rPr>
-        <w:t>Meeting Header</w:t>
+        <w:t>When creation of event fails (on create click), please display an error message with the failure</w:t>
       </w:r>
     </w:p>
     <w:p>
@@ -132,7 +130,7 @@
         <w:pStyle w:val="ListParagraph"/>
         <w:numPr>
           <w:ilvl w:val="0"/>
-          <w:numId w:val="3"/>
+          <w:numId w:val="1"/>
         </w:numPr>
         <w:rPr>
           <w:lang w:val="en-US"/>
@@ -142,7 +140,7 @@
         <w:rPr>
           <w:lang w:val="en-US"/>
         </w:rPr>
-        <w:t>Show the I/O name instead of the code</w:t>
+        <w:t>When entering a new event, the type code is shown instead of the name -&gt; switch to display name (the name is already displayed if we refresh the page, so just no working when we first add the event), same happens for the different forms</w:t>
       </w:r>
     </w:p>
     <w:p>
@@ -150,7 +148,7 @@
         <w:pStyle w:val="ListParagraph"/>
         <w:numPr>
           <w:ilvl w:val="0"/>
-          <w:numId w:val="4"/>
+          <w:numId w:val="1"/>
         </w:numPr>
         <w:rPr>
           <w:lang w:val="en-US"/>
@@ -160,7 +158,21 @@
         <w:rPr>
           <w:lang w:val="en-US"/>
         </w:rPr>
-        <w:t>Events</w:t>
+        <w:t>Make possible to remove an event ONLY if there are no results associated</w:t>
+      </w:r>
+    </w:p>
+    <w:p>
+      <w:pPr>
+        <w:pStyle w:val="Normal"/>
+        <w:rPr>
+          <w:lang w:val="en-US"/>
+        </w:rPr>
+      </w:pPr>
+      <w:r>
+        <w:rPr>
+          <w:lang w:val="en-US"/>
+        </w:rPr>
+        <w:t>Meeting Event Results page:</w:t>
       </w:r>
     </w:p>
     <w:p>
@@ -168,7 +180,7 @@
         <w:pStyle w:val="ListParagraph"/>
         <w:numPr>
           <w:ilvl w:val="0"/>
-          <w:numId w:val="3"/>
+          <w:numId w:val="6"/>
         </w:numPr>
         <w:rPr>
           <w:lang w:val="en-US"/>
@@ -178,15 +190,7 @@
         <w:rPr>
           <w:lang w:val="en-US"/>
         </w:rPr>
-        <w:t>Make event name non editable for regular users. It should be deduced from the distance and the type of the event + type of the meeting. -&gt; Can we display the new automatic deduced name in the name field every time we change another field?</w:t>
-        <w:br/>
-      </w:r>
-      <w:r>
-        <w:rPr>
-          <w:highlight w:val="yellow"/>
-          <w:lang w:val="en-US"/>
-        </w:rPr>
-        <w:t>24 Hour should be treated the same way as 1 Hour</w:t>
+        <w:t>Event Header</w:t>
       </w:r>
     </w:p>
     <w:p>
@@ -194,17 +198,18 @@
         <w:pStyle w:val="ListParagraph"/>
         <w:numPr>
           <w:ilvl w:val="0"/>
-          <w:numId w:val="3"/>
+          <w:numId w:val="6"/>
         </w:numPr>
-        <w:rPr>
-          <w:lang w:val="en-US"/>
-        </w:rPr>
-      </w:pPr>
-      <w:r>
-        <w:rPr>
-          <w:lang w:val="en-US"/>
-        </w:rPr>
-        <w:t>Why are there 2 empty options in the Round combo box?</w:t>
+        <w:ind w:left="1080" w:hanging="360"/>
+        <w:rPr>
+          <w:lang w:val="en-US"/>
+        </w:rPr>
+      </w:pPr>
+      <w:r>
+        <w:rPr>
+          <w:lang w:val="en-US"/>
+        </w:rPr>
+        <w:t>Show the gender name instead of the gender code</w:t>
       </w:r>
     </w:p>
     <w:p>
@@ -212,17 +217,18 @@
         <w:pStyle w:val="ListParagraph"/>
         <w:numPr>
           <w:ilvl w:val="0"/>
-          <w:numId w:val="3"/>
+          <w:numId w:val="6"/>
         </w:numPr>
-        <w:rPr>
-          <w:lang w:val="en-US"/>
-        </w:rPr>
-      </w:pPr>
-      <w:r>
-        <w:rPr>
-          <w:lang w:val="en-US"/>
-        </w:rPr>
-        <w:t>Disable create button if we know in advance that we haven’t filled the event info correctly</w:t>
+        <w:ind w:left="1080" w:hanging="360"/>
+        <w:rPr>
+          <w:lang w:val="en-US"/>
+        </w:rPr>
+      </w:pPr>
+      <w:r>
+        <w:rPr>
+          <w:lang w:val="en-US"/>
+        </w:rPr>
+        <w:t>Show the round name instead of the round code</w:t>
       </w:r>
     </w:p>
     <w:p>
@@ -230,17 +236,18 @@
         <w:pStyle w:val="ListParagraph"/>
         <w:numPr>
           <w:ilvl w:val="0"/>
-          <w:numId w:val="3"/>
+          <w:numId w:val="6"/>
         </w:numPr>
-        <w:rPr>
-          <w:lang w:val="en-US"/>
-        </w:rPr>
-      </w:pPr>
-      <w:r>
-        <w:rPr>
-          <w:lang w:val="en-US"/>
-        </w:rPr>
-        <w:t>When creation of event fails (on create click), please display an error message with the failure</w:t>
+        <w:ind w:left="1080" w:hanging="360"/>
+        <w:rPr>
+          <w:lang w:val="en-US"/>
+        </w:rPr>
+      </w:pPr>
+      <w:r>
+        <w:rPr>
+          <w:lang w:val="en-US"/>
+        </w:rPr>
+        <w:t>Move the type below the name</w:t>
       </w:r>
     </w:p>
     <w:p>
@@ -248,7 +255,7 @@
         <w:pStyle w:val="ListParagraph"/>
         <w:numPr>
           <w:ilvl w:val="0"/>
-          <w:numId w:val="3"/>
+          <w:numId w:val="6"/>
         </w:numPr>
         <w:rPr>
           <w:lang w:val="en-US"/>
@@ -258,7 +265,7 @@
         <w:rPr>
           <w:lang w:val="en-US"/>
         </w:rPr>
-        <w:t>When entering a new event, the type code is shown instead of the name -&gt; switch to display name (the name is already displayed if we refresh the page, so just no working when we first add the event), same happens for the different forms</w:t>
+        <w:t>Results</w:t>
       </w:r>
     </w:p>
     <w:p>
@@ -266,31 +273,18 @@
         <w:pStyle w:val="ListParagraph"/>
         <w:numPr>
           <w:ilvl w:val="0"/>
-          <w:numId w:val="3"/>
+          <w:numId w:val="6"/>
         </w:numPr>
-        <w:rPr>
-          <w:lang w:val="en-US"/>
-        </w:rPr>
-      </w:pPr>
-      <w:r>
-        <w:rPr>
-          <w:lang w:val="en-US"/>
-        </w:rPr>
-        <w:t>Make possible to remove an event ONLY if there are no results associated</w:t>
-      </w:r>
-    </w:p>
-    <w:p>
-      <w:pPr>
-        <w:pStyle w:val="Normal"/>
-        <w:rPr>
-          <w:lang w:val="en-US"/>
-        </w:rPr>
-      </w:pPr>
-      <w:r>
-        <w:rPr>
-          <w:lang w:val="en-US"/>
-        </w:rPr>
-        <w:t>Meeting Event Results page:</w:t>
+        <w:ind w:left="1080" w:hanging="360"/>
+        <w:rPr>
+          <w:lang w:val="en-US"/>
+        </w:rPr>
+      </w:pPr>
+      <w:r>
+        <w:rPr>
+          <w:lang w:val="en-US"/>
+        </w:rPr>
+        <w:t>Add club name in parenthesis next to the competitor’s name</w:t>
       </w:r>
     </w:p>
     <w:p>
@@ -298,17 +292,18 @@
         <w:pStyle w:val="ListParagraph"/>
         <w:numPr>
           <w:ilvl w:val="0"/>
-          <w:numId w:val="9"/>
+          <w:numId w:val="6"/>
         </w:numPr>
-        <w:rPr>
-          <w:lang w:val="en-US"/>
-        </w:rPr>
-      </w:pPr>
-      <w:r>
-        <w:rPr>
-          <w:lang w:val="en-US"/>
-        </w:rPr>
-        <w:t>Event Header</w:t>
+        <w:ind w:left="1080" w:hanging="360"/>
+        <w:rPr>
+          <w:lang w:val="en-US"/>
+        </w:rPr>
+      </w:pPr>
+      <w:r>
+        <w:rPr>
+          <w:lang w:val="en-US"/>
+        </w:rPr>
+        <w:t>Remove result value and auto deduce result (varchar in db) and result value (decimal in db) from result (number in the ui)</w:t>
       </w:r>
     </w:p>
     <w:p>
@@ -316,7 +311,7 @@
         <w:pStyle w:val="ListParagraph"/>
         <w:numPr>
           <w:ilvl w:val="0"/>
-          <w:numId w:val="9"/>
+          <w:numId w:val="6"/>
         </w:numPr>
         <w:ind w:left="1080" w:hanging="360"/>
         <w:rPr>
@@ -327,7 +322,7 @@
         <w:rPr>
           <w:lang w:val="en-US"/>
         </w:rPr>
-        <w:t>Show the gender name instead of the gender code</w:t>
+        <w:t>Disable create button if we know in advance that we haven’t filled the results info correctly</w:t>
       </w:r>
     </w:p>
     <w:p>
@@ -335,7 +330,7 @@
         <w:pStyle w:val="ListParagraph"/>
         <w:numPr>
           <w:ilvl w:val="0"/>
-          <w:numId w:val="9"/>
+          <w:numId w:val="6"/>
         </w:numPr>
         <w:ind w:left="1080" w:hanging="360"/>
         <w:rPr>
@@ -346,7 +341,7 @@
         <w:rPr>
           <w:lang w:val="en-US"/>
         </w:rPr>
-        <w:t>Show the round name instead of the round code</w:t>
+        <w:t>When creation of result fails (on create click), please display an error message with the failure</w:t>
       </w:r>
     </w:p>
     <w:p>
@@ -354,120 +349,7 @@
         <w:pStyle w:val="ListParagraph"/>
         <w:numPr>
           <w:ilvl w:val="0"/>
-          <w:numId w:val="9"/>
-        </w:numPr>
-        <w:ind w:left="1080" w:hanging="360"/>
-        <w:rPr>
-          <w:lang w:val="en-US"/>
-        </w:rPr>
-      </w:pPr>
-      <w:r>
-        <w:rPr>
-          <w:lang w:val="en-US"/>
-        </w:rPr>
-        <w:t>Move the type below the name</w:t>
-      </w:r>
-    </w:p>
-    <w:p>
-      <w:pPr>
-        <w:pStyle w:val="ListParagraph"/>
-        <w:numPr>
-          <w:ilvl w:val="0"/>
-          <w:numId w:val="9"/>
-        </w:numPr>
-        <w:rPr>
-          <w:lang w:val="en-US"/>
-        </w:rPr>
-      </w:pPr>
-      <w:r>
-        <w:rPr>
-          <w:lang w:val="en-US"/>
-        </w:rPr>
-        <w:t>Results</w:t>
-      </w:r>
-    </w:p>
-    <w:p>
-      <w:pPr>
-        <w:pStyle w:val="ListParagraph"/>
-        <w:numPr>
-          <w:ilvl w:val="0"/>
-          <w:numId w:val="9"/>
-        </w:numPr>
-        <w:ind w:left="1080" w:hanging="360"/>
-        <w:rPr>
-          <w:lang w:val="en-US"/>
-        </w:rPr>
-      </w:pPr>
-      <w:r>
-        <w:rPr>
-          <w:lang w:val="en-US"/>
-        </w:rPr>
-        <w:t>Add club name in parenthesis next to the competitor’s name</w:t>
-      </w:r>
-    </w:p>
-    <w:p>
-      <w:pPr>
-        <w:pStyle w:val="ListParagraph"/>
-        <w:numPr>
-          <w:ilvl w:val="0"/>
-          <w:numId w:val="9"/>
-        </w:numPr>
-        <w:ind w:left="1080" w:hanging="360"/>
-        <w:rPr>
-          <w:lang w:val="en-US"/>
-        </w:rPr>
-      </w:pPr>
-      <w:r>
-        <w:rPr>
-          <w:lang w:val="en-US"/>
-        </w:rPr>
-        <w:t>Remove result value and auto deduce result (varchar in db) and result value (decimal in db) from result (number in the ui)</w:t>
-      </w:r>
-    </w:p>
-    <w:p>
-      <w:pPr>
-        <w:pStyle w:val="ListParagraph"/>
-        <w:numPr>
-          <w:ilvl w:val="0"/>
-          <w:numId w:val="9"/>
-        </w:numPr>
-        <w:ind w:left="1080" w:hanging="360"/>
-        <w:rPr>
-          <w:lang w:val="en-US"/>
-        </w:rPr>
-      </w:pPr>
-      <w:r>
-        <w:rPr>
-          <w:lang w:val="en-US"/>
-        </w:rPr>
-        <w:t>Disable create button if we know in advance that we haven’t filled the results info correctly</w:t>
-      </w:r>
-    </w:p>
-    <w:p>
-      <w:pPr>
-        <w:pStyle w:val="ListParagraph"/>
-        <w:numPr>
-          <w:ilvl w:val="0"/>
-          <w:numId w:val="9"/>
-        </w:numPr>
-        <w:ind w:left="1080" w:hanging="360"/>
-        <w:rPr>
-          <w:lang w:val="en-US"/>
-        </w:rPr>
-      </w:pPr>
-      <w:r>
-        <w:rPr>
-          <w:lang w:val="en-US"/>
-        </w:rPr>
-        <w:t>When creation of result fails (on create click), please display an error message with the failure</w:t>
-      </w:r>
-    </w:p>
-    <w:p>
-      <w:pPr>
-        <w:pStyle w:val="ListParagraph"/>
-        <w:numPr>
-          <w:ilvl w:val="0"/>
-          <w:numId w:val="9"/>
+          <w:numId w:val="6"/>
         </w:numPr>
         <w:ind w:left="1080" w:hanging="360"/>
         <w:rPr>
@@ -488,7 +370,7 @@
         <w:pStyle w:val="ListParagraph"/>
         <w:numPr>
           <w:ilvl w:val="1"/>
-          <w:numId w:val="9"/>
+          <w:numId w:val="6"/>
         </w:numPr>
         <w:rPr>
           <w:highlight w:val="yellow"/>
@@ -1207,7 +1089,7 @@
         <w:pStyle w:val="ListParagraph"/>
         <w:numPr>
           <w:ilvl w:val="0"/>
-          <w:numId w:val="5"/>
+          <w:numId w:val="3"/>
         </w:numPr>
         <w:rPr>
           <w:lang w:val="en-US"/>
@@ -1239,7 +1121,7 @@
         <w:pStyle w:val="ListParagraph"/>
         <w:numPr>
           <w:ilvl w:val="0"/>
-          <w:numId w:val="6"/>
+          <w:numId w:val="4"/>
         </w:numPr>
         <w:rPr>
           <w:lang w:val="en-US"/>
@@ -1257,7 +1139,7 @@
         <w:pStyle w:val="ListParagraph"/>
         <w:numPr>
           <w:ilvl w:val="0"/>
-          <w:numId w:val="6"/>
+          <w:numId w:val="4"/>
         </w:numPr>
         <w:rPr>
           <w:strike/>
@@ -1276,7 +1158,7 @@
         <w:pStyle w:val="ListParagraph"/>
         <w:numPr>
           <w:ilvl w:val="0"/>
-          <w:numId w:val="6"/>
+          <w:numId w:val="4"/>
         </w:numPr>
         <w:rPr>
           <w:lang w:val="en-US"/>
@@ -1302,7 +1184,7 @@
         <w:pStyle w:val="ListParagraph"/>
         <w:numPr>
           <w:ilvl w:val="0"/>
-          <w:numId w:val="6"/>
+          <w:numId w:val="4"/>
         </w:numPr>
         <w:rPr>
           <w:lang w:val="en-US"/>
@@ -1320,7 +1202,7 @@
         <w:pStyle w:val="ListParagraph"/>
         <w:numPr>
           <w:ilvl w:val="1"/>
-          <w:numId w:val="6"/>
+          <w:numId w:val="4"/>
         </w:numPr>
         <w:rPr>
           <w:lang w:val="en-US"/>
@@ -1345,6 +1227,99 @@
           <w:lang w:val="en-US"/>
         </w:rPr>
         <w:t>Update Event page:</w:t>
+      </w:r>
+    </w:p>
+    <w:p>
+      <w:pPr>
+        <w:pStyle w:val="ListParagraph"/>
+        <w:numPr>
+          <w:ilvl w:val="0"/>
+          <w:numId w:val="5"/>
+        </w:numPr>
+        <w:rPr>
+          <w:lang w:val="en-US"/>
+        </w:rPr>
+      </w:pPr>
+      <w:r>
+        <w:rPr>
+          <w:lang w:val="en-US"/>
+        </w:rPr>
+        <w:t xml:space="preserve">Same as create, event name should be deduced and automatically shown in the name field </w:t>
+      </w:r>
+      <w:r>
+        <w:rPr>
+          <w:highlight w:val="yellow"/>
+          <w:lang w:val="en-US"/>
+        </w:rPr>
+        <w:t>24 Hour should be treated the same way as 1 Hour</w:t>
+      </w:r>
+    </w:p>
+    <w:p>
+      <w:pPr>
+        <w:pStyle w:val="ListParagraph"/>
+        <w:numPr>
+          <w:ilvl w:val="0"/>
+          <w:numId w:val="5"/>
+        </w:numPr>
+        <w:rPr>
+          <w:lang w:val="en-US"/>
+        </w:rPr>
+      </w:pPr>
+      <w:r>
+        <w:rPr>
+          <w:lang w:val="en-US"/>
+        </w:rPr>
+        <w:t>If event already has results, disable all the fields except extra and note</w:t>
+      </w:r>
+    </w:p>
+    <w:p>
+      <w:pPr>
+        <w:pStyle w:val="ListParagraph"/>
+        <w:numPr>
+          <w:ilvl w:val="0"/>
+          <w:numId w:val="5"/>
+        </w:numPr>
+        <w:rPr>
+          <w:lang w:val="en-US"/>
+        </w:rPr>
+      </w:pPr>
+      <w:r>
+        <w:rPr>
+          <w:lang w:val="en-US"/>
+        </w:rPr>
+        <w:t>Disable update event button if the rules are violated (see create events) or if nothing has changed</w:t>
+      </w:r>
+    </w:p>
+    <w:p>
+      <w:pPr>
+        <w:pStyle w:val="Normal"/>
+        <w:rPr>
+          <w:lang w:val="en-US"/>
+        </w:rPr>
+      </w:pPr>
+      <w:r>
+        <w:rPr>
+          <w:lang w:val="en-US"/>
+        </w:rPr>
+        <w:t>Results page:</w:t>
+      </w:r>
+    </w:p>
+    <w:p>
+      <w:pPr>
+        <w:pStyle w:val="ListParagraph"/>
+        <w:numPr>
+          <w:ilvl w:val="0"/>
+          <w:numId w:val="4"/>
+        </w:numPr>
+        <w:rPr>
+          <w:lang w:val="en-US"/>
+        </w:rPr>
+      </w:pPr>
+      <w:r>
+        <w:rPr>
+          <w:lang w:val="en-US"/>
+        </w:rPr>
+        <w:t>For the event: concatenate the name + type.display by extra + io + round</w:t>
       </w:r>
     </w:p>
     <w:p>
@@ -1362,99 +1337,6 @@
         <w:rPr>
           <w:lang w:val="en-US"/>
         </w:rPr>
-        <w:t xml:space="preserve">Same as create, event name should be deduced and automatically shown in the name field </w:t>
-      </w:r>
-      <w:r>
-        <w:rPr>
-          <w:highlight w:val="yellow"/>
-          <w:lang w:val="en-US"/>
-        </w:rPr>
-        <w:t>24 Hour should be treated the same way as 1 Hour</w:t>
-      </w:r>
-    </w:p>
-    <w:p>
-      <w:pPr>
-        <w:pStyle w:val="ListParagraph"/>
-        <w:numPr>
-          <w:ilvl w:val="0"/>
-          <w:numId w:val="7"/>
-        </w:numPr>
-        <w:rPr>
-          <w:lang w:val="en-US"/>
-        </w:rPr>
-      </w:pPr>
-      <w:r>
-        <w:rPr>
-          <w:lang w:val="en-US"/>
-        </w:rPr>
-        <w:t>If event already has results, disable all the fields except extra and note</w:t>
-      </w:r>
-    </w:p>
-    <w:p>
-      <w:pPr>
-        <w:pStyle w:val="ListParagraph"/>
-        <w:numPr>
-          <w:ilvl w:val="0"/>
-          <w:numId w:val="7"/>
-        </w:numPr>
-        <w:rPr>
-          <w:lang w:val="en-US"/>
-        </w:rPr>
-      </w:pPr>
-      <w:r>
-        <w:rPr>
-          <w:lang w:val="en-US"/>
-        </w:rPr>
-        <w:t>Disable update event button if the rules are violated (see create events) or if nothing has changed</w:t>
-      </w:r>
-    </w:p>
-    <w:p>
-      <w:pPr>
-        <w:pStyle w:val="Normal"/>
-        <w:rPr>
-          <w:lang w:val="en-US"/>
-        </w:rPr>
-      </w:pPr>
-      <w:r>
-        <w:rPr>
-          <w:lang w:val="en-US"/>
-        </w:rPr>
-        <w:t>Results page:</w:t>
-      </w:r>
-    </w:p>
-    <w:p>
-      <w:pPr>
-        <w:pStyle w:val="ListParagraph"/>
-        <w:numPr>
-          <w:ilvl w:val="0"/>
-          <w:numId w:val="6"/>
-        </w:numPr>
-        <w:rPr>
-          <w:lang w:val="en-US"/>
-        </w:rPr>
-      </w:pPr>
-      <w:r>
-        <w:rPr>
-          <w:lang w:val="en-US"/>
-        </w:rPr>
-        <w:t>For the event: concatenate the name + type.display by extra + io + round</w:t>
-      </w:r>
-    </w:p>
-    <w:p>
-      <w:pPr>
-        <w:pStyle w:val="ListParagraph"/>
-        <w:numPr>
-          <w:ilvl w:val="0"/>
-          <w:numId w:val="10"/>
-        </w:numPr>
-        <w:rPr>
-          <w:lang w:val="en-US"/>
-        </w:rPr>
-      </w:pPr>
-      <w:r>
-        <w:rPr>
-          <w:lang w:val="en-US"/>
-        </w:rPr>
         <w:t>Update Result Page</w:t>
       </w:r>
     </w:p>
@@ -1463,57 +1345,7 @@
         <w:pStyle w:val="ListParagraph"/>
         <w:numPr>
           <w:ilvl w:val="1"/>
-          <w:numId w:val="10"/>
-        </w:numPr>
-        <w:rPr>
-          <w:lang w:val="en-US"/>
-        </w:rPr>
-      </w:pPr>
-      <w:r>
-        <w:rPr>
-          <w:lang w:val="en-US"/>
-        </w:rPr>
-        <w:t>When trying to update a result, I get an error stating that the competitor id field is required, despite being filled</w:t>
-      </w:r>
-    </w:p>
-    <w:p>
-      <w:pPr>
-        <w:pStyle w:val="Normal"/>
-        <w:rPr>
-          <w:lang w:val="en-US"/>
-        </w:rPr>
-      </w:pPr>
-      <w:r>
-        <w:rPr>
-          <w:lang w:val="en-US"/>
-        </w:rPr>
-        <w:t>Global</w:t>
-      </w:r>
-    </w:p>
-    <w:p>
-      <w:pPr>
-        <w:pStyle w:val="ListParagraph"/>
-        <w:numPr>
-          <w:ilvl w:val="0"/>
-          <w:numId w:val="8"/>
-        </w:numPr>
-        <w:rPr>
-          <w:lang w:val="en-US"/>
-        </w:rPr>
-      </w:pPr>
-      <w:r>
-        <w:rPr>
-          <w:lang w:val="en-US"/>
-        </w:rPr>
-        <w:t>Ability to switch between athleti5 and athleti6 to update existing results</w:t>
-      </w:r>
-    </w:p>
-    <w:p>
-      <w:pPr>
-        <w:pStyle w:val="ListParagraph"/>
-        <w:numPr>
-          <w:ilvl w:val="0"/>
-          <w:numId w:val="8"/>
+          <w:numId w:val="7"/>
         </w:numPr>
         <w:spacing w:before="0" w:after="160"/>
         <w:contextualSpacing/>
@@ -1525,7 +1357,7 @@
         <w:rPr>
           <w:lang w:val="en-US"/>
         </w:rPr>
-        <w:t>Uploading updated results doesn’t work; uploading event does not upload its results</w:t>
+        <w:t>When trying to update a result, I get an error stating that the competitor id field is required, despite being filled</w:t>
       </w:r>
     </w:p>
     <w:sectPr>
@@ -1553,7 +1385,7 @@
         <w:tabs>
           <w:tab w:val="num" w:pos="0"/>
         </w:tabs>
-        <w:ind w:left="720" w:hanging="360"/>
+        <w:ind w:left="1080" w:hanging="360"/>
       </w:pPr>
       <w:rPr>
         <w:rFonts w:ascii="Symbol" w:hAnsi="Symbol" w:cs="Symbol" w:hint="default"/>
@@ -1568,7 +1400,7 @@
         <w:tabs>
           <w:tab w:val="num" w:pos="0"/>
         </w:tabs>
-        <w:ind w:left="1440" w:hanging="360"/>
+        <w:ind w:left="1800" w:hanging="360"/>
       </w:pPr>
       <w:rPr>
         <w:rFonts w:ascii="Courier New" w:hAnsi="Courier New" w:cs="Courier New" w:hint="default"/>
@@ -1583,7 +1415,7 @@
         <w:tabs>
           <w:tab w:val="num" w:pos="0"/>
         </w:tabs>
-        <w:ind w:left="2160" w:hanging="360"/>
+        <w:ind w:left="2520" w:hanging="360"/>
       </w:pPr>
       <w:rPr>
         <w:rFonts w:ascii="Wingdings" w:hAnsi="Wingdings" w:cs="Wingdings" w:hint="default"/>
@@ -1598,7 +1430,7 @@
         <w:tabs>
           <w:tab w:val="num" w:pos="0"/>
         </w:tabs>
-        <w:ind w:left="2880" w:hanging="360"/>
+        <w:ind w:left="3240" w:hanging="360"/>
       </w:pPr>
       <w:rPr>
         <w:rFonts w:ascii="Symbol" w:hAnsi="Symbol" w:cs="Symbol" w:hint="default"/>
@@ -1613,7 +1445,7 @@
         <w:tabs>
           <w:tab w:val="num" w:pos="0"/>
         </w:tabs>
-        <w:ind w:left="3600" w:hanging="360"/>
+        <w:ind w:left="3960" w:hanging="360"/>
       </w:pPr>
       <w:rPr>
         <w:rFonts w:ascii="Courier New" w:hAnsi="Courier New" w:cs="Courier New" w:hint="default"/>
@@ -1628,7 +1460,7 @@
         <w:tabs>
           <w:tab w:val="num" w:pos="0"/>
         </w:tabs>
-        <w:ind w:left="4320" w:hanging="360"/>
+        <w:ind w:left="4680" w:hanging="360"/>
       </w:pPr>
       <w:rPr>
         <w:rFonts w:ascii="Wingdings" w:hAnsi="Wingdings" w:cs="Wingdings" w:hint="default"/>
@@ -1643,7 +1475,7 @@
         <w:tabs>
           <w:tab w:val="num" w:pos="0"/>
         </w:tabs>
-        <w:ind w:left="5040" w:hanging="360"/>
+        <w:ind w:left="5400" w:hanging="360"/>
       </w:pPr>
       <w:rPr>
         <w:rFonts w:ascii="Symbol" w:hAnsi="Symbol" w:cs="Symbol" w:hint="default"/>
@@ -1658,7 +1490,7 @@
         <w:tabs>
           <w:tab w:val="num" w:pos="0"/>
         </w:tabs>
-        <w:ind w:left="5760" w:hanging="360"/>
+        <w:ind w:left="6120" w:hanging="360"/>
       </w:pPr>
       <w:rPr>
         <w:rFonts w:ascii="Courier New" w:hAnsi="Courier New" w:cs="Courier New" w:hint="default"/>
@@ -1673,7 +1505,7 @@
         <w:tabs>
           <w:tab w:val="num" w:pos="0"/>
         </w:tabs>
-        <w:ind w:left="6480" w:hanging="360"/>
+        <w:ind w:left="6840" w:hanging="360"/>
       </w:pPr>
       <w:rPr>
         <w:rFonts w:ascii="Wingdings" w:hAnsi="Wingdings" w:cs="Wingdings" w:hint="default"/>
@@ -1827,7 +1659,7 @@
         <w:tabs>
           <w:tab w:val="num" w:pos="0"/>
         </w:tabs>
-        <w:ind w:left="1080" w:hanging="360"/>
+        <w:ind w:left="720" w:hanging="360"/>
       </w:pPr>
       <w:rPr>
         <w:rFonts w:ascii="Symbol" w:hAnsi="Symbol" w:cs="Symbol" w:hint="default"/>
@@ -1842,7 +1674,7 @@
         <w:tabs>
           <w:tab w:val="num" w:pos="0"/>
         </w:tabs>
-        <w:ind w:left="1800" w:hanging="360"/>
+        <w:ind w:left="1440" w:hanging="360"/>
       </w:pPr>
       <w:rPr>
         <w:rFonts w:ascii="Courier New" w:hAnsi="Courier New" w:cs="Courier New" w:hint="default"/>
@@ -1857,7 +1689,7 @@
         <w:tabs>
           <w:tab w:val="num" w:pos="0"/>
         </w:tabs>
-        <w:ind w:left="2520" w:hanging="360"/>
+        <w:ind w:left="2160" w:hanging="360"/>
       </w:pPr>
       <w:rPr>
         <w:rFonts w:ascii="Wingdings" w:hAnsi="Wingdings" w:cs="Wingdings" w:hint="default"/>
@@ -1872,7 +1704,7 @@
         <w:tabs>
           <w:tab w:val="num" w:pos="0"/>
         </w:tabs>
-        <w:ind w:left="3240" w:hanging="360"/>
+        <w:ind w:left="2880" w:hanging="360"/>
       </w:pPr>
       <w:rPr>
         <w:rFonts w:ascii="Symbol" w:hAnsi="Symbol" w:cs="Symbol" w:hint="default"/>
@@ -1887,7 +1719,7 @@
         <w:tabs>
           <w:tab w:val="num" w:pos="0"/>
         </w:tabs>
-        <w:ind w:left="3960" w:hanging="360"/>
+        <w:ind w:left="3600" w:hanging="360"/>
       </w:pPr>
       <w:rPr>
         <w:rFonts w:ascii="Courier New" w:hAnsi="Courier New" w:cs="Courier New" w:hint="default"/>
@@ -1902,7 +1734,7 @@
         <w:tabs>
           <w:tab w:val="num" w:pos="0"/>
         </w:tabs>
-        <w:ind w:left="4680" w:hanging="360"/>
+        <w:ind w:left="4320" w:hanging="360"/>
       </w:pPr>
       <w:rPr>
         <w:rFonts w:ascii="Wingdings" w:hAnsi="Wingdings" w:cs="Wingdings" w:hint="default"/>
@@ -1917,7 +1749,7 @@
         <w:tabs>
           <w:tab w:val="num" w:pos="0"/>
         </w:tabs>
-        <w:ind w:left="5400" w:hanging="360"/>
+        <w:ind w:left="5040" w:hanging="360"/>
       </w:pPr>
       <w:rPr>
         <w:rFonts w:ascii="Symbol" w:hAnsi="Symbol" w:cs="Symbol" w:hint="default"/>
@@ -1932,7 +1764,7 @@
         <w:tabs>
           <w:tab w:val="num" w:pos="0"/>
         </w:tabs>
-        <w:ind w:left="6120" w:hanging="360"/>
+        <w:ind w:left="5760" w:hanging="360"/>
       </w:pPr>
       <w:rPr>
         <w:rFonts w:ascii="Courier New" w:hAnsi="Courier New" w:cs="Courier New" w:hint="default"/>
@@ -1947,7 +1779,7 @@
         <w:tabs>
           <w:tab w:val="num" w:pos="0"/>
         </w:tabs>
-        <w:ind w:left="6840" w:hanging="360"/>
+        <w:ind w:left="6480" w:hanging="360"/>
       </w:pPr>
       <w:rPr>
         <w:rFonts w:ascii="Wingdings" w:hAnsi="Wingdings" w:cs="Wingdings" w:hint="default"/>
@@ -2503,417 +2335,6 @@
     </w:lvl>
   </w:abstractNum>
   <w:abstractNum w:abstractNumId="8">
-    <w:lvl w:ilvl="0">
-      <w:start w:val="1"/>
-      <w:numFmt w:val="bullet"/>
-      <w:lvlText w:val=""/>
-      <w:lvlJc w:val="left"/>
-      <w:pPr>
-        <w:tabs>
-          <w:tab w:val="num" w:pos="0"/>
-        </w:tabs>
-        <w:ind w:left="720" w:hanging="360"/>
-      </w:pPr>
-      <w:rPr>
-        <w:rFonts w:ascii="Symbol" w:hAnsi="Symbol" w:cs="Symbol" w:hint="default"/>
-      </w:rPr>
-    </w:lvl>
-    <w:lvl w:ilvl="1">
-      <w:start w:val="1"/>
-      <w:numFmt w:val="bullet"/>
-      <w:lvlText w:val="o"/>
-      <w:lvlJc w:val="left"/>
-      <w:pPr>
-        <w:tabs>
-          <w:tab w:val="num" w:pos="0"/>
-        </w:tabs>
-        <w:ind w:left="1440" w:hanging="360"/>
-      </w:pPr>
-      <w:rPr>
-        <w:rFonts w:ascii="Courier New" w:hAnsi="Courier New" w:cs="Courier New" w:hint="default"/>
-      </w:rPr>
-    </w:lvl>
-    <w:lvl w:ilvl="2">
-      <w:start w:val="1"/>
-      <w:numFmt w:val="bullet"/>
-      <w:lvlText w:val=""/>
-      <w:lvlJc w:val="left"/>
-      <w:pPr>
-        <w:tabs>
-          <w:tab w:val="num" w:pos="0"/>
-        </w:tabs>
-        <w:ind w:left="2160" w:hanging="360"/>
-      </w:pPr>
-      <w:rPr>
-        <w:rFonts w:ascii="Wingdings" w:hAnsi="Wingdings" w:cs="Wingdings" w:hint="default"/>
-      </w:rPr>
-    </w:lvl>
-    <w:lvl w:ilvl="3">
-      <w:start w:val="1"/>
-      <w:numFmt w:val="bullet"/>
-      <w:lvlText w:val=""/>
-      <w:lvlJc w:val="left"/>
-      <w:pPr>
-        <w:tabs>
-          <w:tab w:val="num" w:pos="0"/>
-        </w:tabs>
-        <w:ind w:left="2880" w:hanging="360"/>
-      </w:pPr>
-      <w:rPr>
-        <w:rFonts w:ascii="Symbol" w:hAnsi="Symbol" w:cs="Symbol" w:hint="default"/>
-      </w:rPr>
-    </w:lvl>
-    <w:lvl w:ilvl="4">
-      <w:start w:val="1"/>
-      <w:numFmt w:val="bullet"/>
-      <w:lvlText w:val="o"/>
-      <w:lvlJc w:val="left"/>
-      <w:pPr>
-        <w:tabs>
-          <w:tab w:val="num" w:pos="0"/>
-        </w:tabs>
-        <w:ind w:left="3600" w:hanging="360"/>
-      </w:pPr>
-      <w:rPr>
-        <w:rFonts w:ascii="Courier New" w:hAnsi="Courier New" w:cs="Courier New" w:hint="default"/>
-      </w:rPr>
-    </w:lvl>
-    <w:lvl w:ilvl="5">
-      <w:start w:val="1"/>
-      <w:numFmt w:val="bullet"/>
-      <w:lvlText w:val=""/>
-      <w:lvlJc w:val="left"/>
-      <w:pPr>
-        <w:tabs>
-          <w:tab w:val="num" w:pos="0"/>
-        </w:tabs>
-        <w:ind w:left="4320" w:hanging="360"/>
-      </w:pPr>
-      <w:rPr>
-        <w:rFonts w:ascii="Wingdings" w:hAnsi="Wingdings" w:cs="Wingdings" w:hint="default"/>
-      </w:rPr>
-    </w:lvl>
-    <w:lvl w:ilvl="6">
-      <w:start w:val="1"/>
-      <w:numFmt w:val="bullet"/>
-      <w:lvlText w:val=""/>
-      <w:lvlJc w:val="left"/>
-      <w:pPr>
-        <w:tabs>
-          <w:tab w:val="num" w:pos="0"/>
-        </w:tabs>
-        <w:ind w:left="5040" w:hanging="360"/>
-      </w:pPr>
-      <w:rPr>
-        <w:rFonts w:ascii="Symbol" w:hAnsi="Symbol" w:cs="Symbol" w:hint="default"/>
-      </w:rPr>
-    </w:lvl>
-    <w:lvl w:ilvl="7">
-      <w:start w:val="1"/>
-      <w:numFmt w:val="bullet"/>
-      <w:lvlText w:val="o"/>
-      <w:lvlJc w:val="left"/>
-      <w:pPr>
-        <w:tabs>
-          <w:tab w:val="num" w:pos="0"/>
-        </w:tabs>
-        <w:ind w:left="5760" w:hanging="360"/>
-      </w:pPr>
-      <w:rPr>
-        <w:rFonts w:ascii="Courier New" w:hAnsi="Courier New" w:cs="Courier New" w:hint="default"/>
-      </w:rPr>
-    </w:lvl>
-    <w:lvl w:ilvl="8">
-      <w:start w:val="1"/>
-      <w:numFmt w:val="bullet"/>
-      <w:lvlText w:val=""/>
-      <w:lvlJc w:val="left"/>
-      <w:pPr>
-        <w:tabs>
-          <w:tab w:val="num" w:pos="0"/>
-        </w:tabs>
-        <w:ind w:left="6480" w:hanging="360"/>
-      </w:pPr>
-      <w:rPr>
-        <w:rFonts w:ascii="Wingdings" w:hAnsi="Wingdings" w:cs="Wingdings" w:hint="default"/>
-      </w:rPr>
-    </w:lvl>
-  </w:abstractNum>
-  <w:abstractNum w:abstractNumId="9">
-    <w:lvl w:ilvl="0">
-      <w:start w:val="1"/>
-      <w:numFmt w:val="bullet"/>
-      <w:lvlText w:val=""/>
-      <w:lvlJc w:val="left"/>
-      <w:pPr>
-        <w:tabs>
-          <w:tab w:val="num" w:pos="0"/>
-        </w:tabs>
-        <w:ind w:left="720" w:hanging="360"/>
-      </w:pPr>
-      <w:rPr>
-        <w:rFonts w:ascii="Symbol" w:hAnsi="Symbol" w:cs="Symbol" w:hint="default"/>
-      </w:rPr>
-    </w:lvl>
-    <w:lvl w:ilvl="1">
-      <w:start w:val="1"/>
-      <w:numFmt w:val="bullet"/>
-      <w:lvlText w:val="o"/>
-      <w:lvlJc w:val="left"/>
-      <w:pPr>
-        <w:tabs>
-          <w:tab w:val="num" w:pos="0"/>
-        </w:tabs>
-        <w:ind w:left="1440" w:hanging="360"/>
-      </w:pPr>
-      <w:rPr>
-        <w:rFonts w:ascii="Courier New" w:hAnsi="Courier New" w:cs="Courier New" w:hint="default"/>
-      </w:rPr>
-    </w:lvl>
-    <w:lvl w:ilvl="2">
-      <w:start w:val="1"/>
-      <w:numFmt w:val="bullet"/>
-      <w:lvlText w:val=""/>
-      <w:lvlJc w:val="left"/>
-      <w:pPr>
-        <w:tabs>
-          <w:tab w:val="num" w:pos="0"/>
-        </w:tabs>
-        <w:ind w:left="2160" w:hanging="360"/>
-      </w:pPr>
-      <w:rPr>
-        <w:rFonts w:ascii="Wingdings" w:hAnsi="Wingdings" w:cs="Wingdings" w:hint="default"/>
-      </w:rPr>
-    </w:lvl>
-    <w:lvl w:ilvl="3">
-      <w:start w:val="1"/>
-      <w:numFmt w:val="bullet"/>
-      <w:lvlText w:val=""/>
-      <w:lvlJc w:val="left"/>
-      <w:pPr>
-        <w:tabs>
-          <w:tab w:val="num" w:pos="0"/>
-        </w:tabs>
-        <w:ind w:left="2880" w:hanging="360"/>
-      </w:pPr>
-      <w:rPr>
-        <w:rFonts w:ascii="Symbol" w:hAnsi="Symbol" w:cs="Symbol" w:hint="default"/>
-      </w:rPr>
-    </w:lvl>
-    <w:lvl w:ilvl="4">
-      <w:start w:val="1"/>
-      <w:numFmt w:val="bullet"/>
-      <w:lvlText w:val="o"/>
-      <w:lvlJc w:val="left"/>
-      <w:pPr>
-        <w:tabs>
-          <w:tab w:val="num" w:pos="0"/>
-        </w:tabs>
-        <w:ind w:left="3600" w:hanging="360"/>
-      </w:pPr>
-      <w:rPr>
-        <w:rFonts w:ascii="Courier New" w:hAnsi="Courier New" w:cs="Courier New" w:hint="default"/>
-      </w:rPr>
-    </w:lvl>
-    <w:lvl w:ilvl="5">
-      <w:start w:val="1"/>
-      <w:numFmt w:val="bullet"/>
-      <w:lvlText w:val=""/>
-      <w:lvlJc w:val="left"/>
-      <w:pPr>
-        <w:tabs>
-          <w:tab w:val="num" w:pos="0"/>
-        </w:tabs>
-        <w:ind w:left="4320" w:hanging="360"/>
-      </w:pPr>
-      <w:rPr>
-        <w:rFonts w:ascii="Wingdings" w:hAnsi="Wingdings" w:cs="Wingdings" w:hint="default"/>
-      </w:rPr>
-    </w:lvl>
-    <w:lvl w:ilvl="6">
-      <w:start w:val="1"/>
-      <w:numFmt w:val="bullet"/>
-      <w:lvlText w:val=""/>
-      <w:lvlJc w:val="left"/>
-      <w:pPr>
-        <w:tabs>
-          <w:tab w:val="num" w:pos="0"/>
-        </w:tabs>
-        <w:ind w:left="5040" w:hanging="360"/>
-      </w:pPr>
-      <w:rPr>
-        <w:rFonts w:ascii="Symbol" w:hAnsi="Symbol" w:cs="Symbol" w:hint="default"/>
-      </w:rPr>
-    </w:lvl>
-    <w:lvl w:ilvl="7">
-      <w:start w:val="1"/>
-      <w:numFmt w:val="bullet"/>
-      <w:lvlText w:val="o"/>
-      <w:lvlJc w:val="left"/>
-      <w:pPr>
-        <w:tabs>
-          <w:tab w:val="num" w:pos="0"/>
-        </w:tabs>
-        <w:ind w:left="5760" w:hanging="360"/>
-      </w:pPr>
-      <w:rPr>
-        <w:rFonts w:ascii="Courier New" w:hAnsi="Courier New" w:cs="Courier New" w:hint="default"/>
-      </w:rPr>
-    </w:lvl>
-    <w:lvl w:ilvl="8">
-      <w:start w:val="1"/>
-      <w:numFmt w:val="bullet"/>
-      <w:lvlText w:val=""/>
-      <w:lvlJc w:val="left"/>
-      <w:pPr>
-        <w:tabs>
-          <w:tab w:val="num" w:pos="0"/>
-        </w:tabs>
-        <w:ind w:left="6480" w:hanging="360"/>
-      </w:pPr>
-      <w:rPr>
-        <w:rFonts w:ascii="Wingdings" w:hAnsi="Wingdings" w:cs="Wingdings" w:hint="default"/>
-      </w:rPr>
-    </w:lvl>
-  </w:abstractNum>
-  <w:abstractNum w:abstractNumId="10">
-    <w:lvl w:ilvl="0">
-      <w:start w:val="1"/>
-      <w:numFmt w:val="bullet"/>
-      <w:lvlText w:val=""/>
-      <w:lvlJc w:val="left"/>
-      <w:pPr>
-        <w:tabs>
-          <w:tab w:val="num" w:pos="0"/>
-        </w:tabs>
-        <w:ind w:left="720" w:hanging="360"/>
-      </w:pPr>
-      <w:rPr>
-        <w:rFonts w:ascii="Symbol" w:hAnsi="Symbol" w:cs="Symbol" w:hint="default"/>
-      </w:rPr>
-    </w:lvl>
-    <w:lvl w:ilvl="1">
-      <w:start w:val="1"/>
-      <w:numFmt w:val="bullet"/>
-      <w:lvlText w:val="o"/>
-      <w:lvlJc w:val="left"/>
-      <w:pPr>
-        <w:tabs>
-          <w:tab w:val="num" w:pos="0"/>
-        </w:tabs>
-        <w:ind w:left="1440" w:hanging="360"/>
-      </w:pPr>
-      <w:rPr>
-        <w:rFonts w:ascii="Courier New" w:hAnsi="Courier New" w:cs="Courier New" w:hint="default"/>
-      </w:rPr>
-    </w:lvl>
-    <w:lvl w:ilvl="2">
-      <w:start w:val="1"/>
-      <w:numFmt w:val="bullet"/>
-      <w:lvlText w:val=""/>
-      <w:lvlJc w:val="left"/>
-      <w:pPr>
-        <w:tabs>
-          <w:tab w:val="num" w:pos="0"/>
-        </w:tabs>
-        <w:ind w:left="2160" w:hanging="360"/>
-      </w:pPr>
-      <w:rPr>
-        <w:rFonts w:ascii="Wingdings" w:hAnsi="Wingdings" w:cs="Wingdings" w:hint="default"/>
-      </w:rPr>
-    </w:lvl>
-    <w:lvl w:ilvl="3">
-      <w:start w:val="1"/>
-      <w:numFmt w:val="bullet"/>
-      <w:lvlText w:val=""/>
-      <w:lvlJc w:val="left"/>
-      <w:pPr>
-        <w:tabs>
-          <w:tab w:val="num" w:pos="0"/>
-        </w:tabs>
-        <w:ind w:left="2880" w:hanging="360"/>
-      </w:pPr>
-      <w:rPr>
-        <w:rFonts w:ascii="Symbol" w:hAnsi="Symbol" w:cs="Symbol" w:hint="default"/>
-      </w:rPr>
-    </w:lvl>
-    <w:lvl w:ilvl="4">
-      <w:start w:val="1"/>
-      <w:numFmt w:val="bullet"/>
-      <w:lvlText w:val="o"/>
-      <w:lvlJc w:val="left"/>
-      <w:pPr>
-        <w:tabs>
-          <w:tab w:val="num" w:pos="0"/>
-        </w:tabs>
-        <w:ind w:left="3600" w:hanging="360"/>
-      </w:pPr>
-      <w:rPr>
-        <w:rFonts w:ascii="Courier New" w:hAnsi="Courier New" w:cs="Courier New" w:hint="default"/>
-      </w:rPr>
-    </w:lvl>
-    <w:lvl w:ilvl="5">
-      <w:start w:val="1"/>
-      <w:numFmt w:val="bullet"/>
-      <w:lvlText w:val=""/>
-      <w:lvlJc w:val="left"/>
-      <w:pPr>
-        <w:tabs>
-          <w:tab w:val="num" w:pos="0"/>
-        </w:tabs>
-        <w:ind w:left="4320" w:hanging="360"/>
-      </w:pPr>
-      <w:rPr>
-        <w:rFonts w:ascii="Wingdings" w:hAnsi="Wingdings" w:cs="Wingdings" w:hint="default"/>
-      </w:rPr>
-    </w:lvl>
-    <w:lvl w:ilvl="6">
-      <w:start w:val="1"/>
-      <w:numFmt w:val="bullet"/>
-      <w:lvlText w:val=""/>
-      <w:lvlJc w:val="left"/>
-      <w:pPr>
-        <w:tabs>
-          <w:tab w:val="num" w:pos="0"/>
-        </w:tabs>
-        <w:ind w:left="5040" w:hanging="360"/>
-      </w:pPr>
-      <w:rPr>
-        <w:rFonts w:ascii="Symbol" w:hAnsi="Symbol" w:cs="Symbol" w:hint="default"/>
-      </w:rPr>
-    </w:lvl>
-    <w:lvl w:ilvl="7">
-      <w:start w:val="1"/>
-      <w:numFmt w:val="bullet"/>
-      <w:lvlText w:val="o"/>
-      <w:lvlJc w:val="left"/>
-      <w:pPr>
-        <w:tabs>
-          <w:tab w:val="num" w:pos="0"/>
-        </w:tabs>
-        <w:ind w:left="5760" w:hanging="360"/>
-      </w:pPr>
-      <w:rPr>
-        <w:rFonts w:ascii="Courier New" w:hAnsi="Courier New" w:cs="Courier New" w:hint="default"/>
-      </w:rPr>
-    </w:lvl>
-    <w:lvl w:ilvl="8">
-      <w:start w:val="1"/>
-      <w:numFmt w:val="bullet"/>
-      <w:lvlText w:val=""/>
-      <w:lvlJc w:val="left"/>
-      <w:pPr>
-        <w:tabs>
-          <w:tab w:val="num" w:pos="0"/>
-        </w:tabs>
-        <w:ind w:left="6480" w:hanging="360"/>
-      </w:pPr>
-      <w:rPr>
-        <w:rFonts w:ascii="Wingdings" w:hAnsi="Wingdings" w:cs="Wingdings" w:hint="default"/>
-      </w:rPr>
-    </w:lvl>
-  </w:abstractNum>
-  <w:abstractNum w:abstractNumId="11">
     <w:lvl w:ilvl="0">
       <w:start w:val="1"/>
       <w:numFmt w:val="none"/>
@@ -3055,15 +2476,6 @@
   </w:num>
   <w:num w:numId="8">
     <w:abstractNumId w:val="8"/>
-  </w:num>
-  <w:num w:numId="9">
-    <w:abstractNumId w:val="9"/>
-  </w:num>
-  <w:num w:numId="10">
-    <w:abstractNumId w:val="10"/>
-  </w:num>
-  <w:num w:numId="11">
-    <w:abstractNumId w:val="11"/>
   </w:num>
 </w:numbering>
 </file>

</xml_diff>